<commit_message>
nuevos ejemplos para probar las asignaciones #18 # 19 #20 #26 #27 #28
</commit_message>
<xml_diff>
--- a/PDF/PDFDEMO.docx
+++ b/PDF/PDFDEMO.docx
@@ -4,18 +4,183 @@
   <w:body>
     <w:p>
       <w:r>
-        <w:t xml:space="preserve">ESTA ES UNA PRUEBA </w:t>
-      </w:r>
-      <w:proofErr w:type="gramStart"/>
-      <w:r>
-        <w:t>DE  TEXTO</w:t>
-      </w:r>
-      <w:proofErr w:type="gramEnd"/>
-      <w:r>
-        <w:t xml:space="preserve"> DE PDF</w:t>
+        <w:t>ESTA ES UNA PRUEBA DE  TEXTO DE PDF</w:t>
       </w:r>
     </w:p>
-    <w:p/>
+    <w:p>
+      <w:pPr>
+        <w:rPr>
+          <w:lang w:val="en-GB"/>
+        </w:rPr>
+      </w:pPr>
+      <w:r>
+        <w:rPr>
+          <w:lang w:val="en-GB"/>
+        </w:rPr>
+        <w:t>The train's propulsion system is connected to the power supply system,</w:t>
+      </w:r>
+    </w:p>
+    <w:p>
+      <w:pPr>
+        <w:rPr>
+          <w:lang w:val="en-GB"/>
+        </w:rPr>
+      </w:pPr>
+      <w:r>
+        <w:rPr>
+          <w:lang w:val="en-GB"/>
+        </w:rPr>
+        <w:t xml:space="preserve">    and the chassis includes bogies, axles, and suspension systems. The pantograph </w:t>
+      </w:r>
+    </w:p>
+    <w:p>
+      <w:pPr>
+        <w:rPr>
+          <w:lang w:val="en-GB"/>
+        </w:rPr>
+      </w:pPr>
+      <w:r>
+        <w:rPr>
+          <w:lang w:val="en-GB"/>
+        </w:rPr>
+        <w:t xml:space="preserve">    interacts with the overhead catenary system, and the vehicle's aerodynamics ensure chassis chassis chassis chassis bogies a</w:t>
+      </w:r>
+    </w:p>
+    <w:p>
+      <w:pPr>
+        <w:rPr>
+          <w:lang w:val="en-GB"/>
+        </w:rPr>
+      </w:pPr>
+      <w:r>
+        <w:rPr>
+          <w:lang w:val="en-GB"/>
+        </w:rPr>
+        <w:t xml:space="preserve">    smooth motion. Passenger comfort is enhanced by the HVAC system and vibration control.</w:t>
+      </w:r>
+    </w:p>
+    <w:p>
+      <w:pPr>
+        <w:rPr>
+          <w:lang w:val="en-GB"/>
+        </w:rPr>
+      </w:pPr>
+      <w:r>
+        <w:rPr>
+          <w:lang w:val="en-GB"/>
+        </w:rPr>
+        <w:t xml:space="preserve">    chassis bogies axles bearings brakes suspension traction speed control pantograph power systems train aerodynamics automatic doors interior and exterior lighting</w:t>
+      </w:r>
+    </w:p>
+    <w:p>
+      <w:pPr>
+        <w:rPr>
+          <w:lang w:val="en-GB"/>
+        </w:rPr>
+      </w:pPr>
+      <w:r>
+        <w:rPr>
+          <w:lang w:val="en-GB"/>
+        </w:rPr>
+        <w:t xml:space="preserve">    information security cyber defense operatinal technology security cyber resilience</w:t>
+      </w:r>
+    </w:p>
+    <w:p>
+      <w:pPr>
+        <w:rPr>
+          <w:lang w:val="en-GB"/>
+        </w:rPr>
+      </w:pPr>
+      <w:r>
+        <w:rPr>
+          <w:lang w:val="en-GB"/>
+        </w:rPr>
+        <w:t xml:space="preserve">    firewalls intrusion detection system intruction prevention system network segmentation encrytption virtual private networks secure access control</w:t>
+      </w:r>
+    </w:p>
+    <w:p>
+      <w:pPr>
+        <w:rPr>
+          <w:lang w:val="en-GB"/>
+        </w:rPr>
+      </w:pPr>
+      <w:r>
+        <w:rPr>
+          <w:lang w:val="en-GB"/>
+        </w:rPr>
+        <w:t xml:space="preserve">    identify and access management security information and event management endpoint security zero trust architecture public key enfraestructure</w:t>
+      </w:r>
+    </w:p>
+    <w:p>
+      <w:pPr>
+        <w:rPr>
+          <w:lang w:val="en-GB"/>
+        </w:rPr>
+      </w:pPr>
+      <w:r>
+        <w:rPr>
+          <w:lang w:val="en-GB"/>
+        </w:rPr>
+        <w:t xml:space="preserve">    vulnerability assessment penetratrion testing pen testing patch management threat intelligence security monitoring</w:t>
+      </w:r>
+    </w:p>
+    <w:p>
+      <w:pPr>
+        <w:rPr>
+          <w:lang w:val="en-GB"/>
+        </w:rPr>
+      </w:pPr>
+      <w:r>
+        <w:rPr>
+          <w:lang w:val="en-GB"/>
+        </w:rPr>
+        <w:t xml:space="preserve">    incident response plan data protection data privacy malware detection</w:t>
+      </w:r>
+    </w:p>
+    <w:p>
+      <w:pPr>
+        <w:rPr>
+          <w:lang w:val="en-GB"/>
+        </w:rPr>
+      </w:pPr>
+      <w:r>
+        <w:rPr>
+          <w:lang w:val="en-GB"/>
+        </w:rPr>
+        <w:t xml:space="preserve">    cybersecurity cybersecurity cybersecurity cybersecurity cybersecurity cybersecurity</w:t>
+      </w:r>
+    </w:p>
+    <w:p>
+      <w:pPr>
+        <w:rPr>
+          <w:lang w:val="en-GB"/>
+        </w:rPr>
+      </w:pPr>
+    </w:p>
+    <w:p>
+      <w:r>
+        <w:rPr>
+          <w:lang w:val="en-GB"/>
+        </w:rPr>
+        <w:t xml:space="preserve">    </w:t>
+      </w:r>
+      <w:r>
+        <w:t xml:space="preserve">Poles Supra </w:t>
+      </w:r>
+      <w:proofErr w:type="spellStart"/>
+      <w:r>
+        <w:t>Trolley</w:t>
+      </w:r>
+      <w:proofErr w:type="spellEnd"/>
+      <w:r>
+        <w:t xml:space="preserve"> </w:t>
+      </w:r>
+      <w:proofErr w:type="spellStart"/>
+      <w:r>
+        <w:t>Catenary</w:t>
+      </w:r>
+      <w:proofErr w:type="spellEnd"/>
+    </w:p>
     <w:sectPr>
       <w:pgSz w:w="11906" w:h="16838"/>
       <w:pgMar w:top="1417" w:right="1701" w:bottom="1417" w:left="1701" w:header="708" w:footer="708" w:gutter="0"/>

</xml_diff>